<commit_message>
add more vector c++
</commit_message>
<xml_diff>
--- a/programming/cpp.docx
+++ b/programming/cpp.docx
@@ -5386,17 +5386,7 @@
           <w:szCs w:val="24"/>
           <w:shd w:fill="FFFFFF" w:val="clear"/>
         </w:rPr>
-        <w:t xml:space="preserve">We need to define our own copy constructor only if an object has pointers. </w:t>
-      </w:r>
-      <w:r>
-        <w:rPr>
-          <w:rFonts w:cs="Helvetica"/>
-          <w:color w:val="000000"/>
-          <w:sz w:val="24"/>
-          <w:szCs w:val="24"/>
-          <w:shd w:fill="FFFFFF" w:val="clear"/>
-        </w:rPr>
-        <w:t xml:space="preserve">Because when the member variables have pointers pointing to other objects, the compiler does not do allocation of new objects automatically for us. We need to allocate new objects for us manually, this is also called as deep copy.  </w:t>
+        <w:t xml:space="preserve">We need to define our own copy constructor only if an object has pointers. Because when the member variables have pointers pointing to other objects, the compiler does not do allocation of new objects automatically for us. We need to allocate new objects for us manually, this is also called as deep copy.  </w:t>
       </w:r>
     </w:p>
     <w:p>
@@ -5438,7 +5428,13 @@
         </w:rPr>
       </w:pPr>
       <w:r>
-        <w:rPr/>
+        <w:rPr>
+          <w:rFonts w:cs="Helvetica"/>
+          <w:color w:val="000000"/>
+          <w:sz w:val="24"/>
+          <w:szCs w:val="24"/>
+          <w:highlight w:val="white"/>
+        </w:rPr>
       </w:r>
     </w:p>
     <w:p>
@@ -5458,7 +5454,13 @@
         </w:rPr>
       </w:pPr>
       <w:r>
-        <w:rPr/>
+        <w:rPr>
+          <w:rFonts w:cs="Helvetica"/>
+          <w:color w:val="000000"/>
+          <w:sz w:val="24"/>
+          <w:szCs w:val="24"/>
+          <w:highlight w:val="white"/>
+        </w:rPr>
       </w:r>
     </w:p>
     <w:p>
@@ -5478,7 +5480,13 @@
         </w:rPr>
       </w:pPr>
       <w:r>
-        <w:rPr/>
+        <w:rPr>
+          <w:rFonts w:cs="Helvetica"/>
+          <w:color w:val="000000"/>
+          <w:sz w:val="24"/>
+          <w:szCs w:val="24"/>
+          <w:highlight w:val="white"/>
+        </w:rPr>
       </w:r>
     </w:p>
     <w:p>
@@ -5498,12 +5506,6 @@
         </w:rPr>
       </w:pPr>
       <w:r>
-        <w:rPr/>
-      </w:r>
-    </w:p>
-    <w:p>
-      <w:pPr>
-        <w:pStyle w:val="ListParagraph"/>
         <w:rPr>
           <w:rFonts w:cs="Helvetica"/>
           <w:color w:val="000000"/>
@@ -5511,9 +5513,6 @@
           <w:szCs w:val="24"/>
           <w:highlight w:val="white"/>
         </w:rPr>
-      </w:pPr>
-      <w:r>
-        <w:rPr/>
       </w:r>
     </w:p>
     <w:p>
@@ -5528,12 +5527,6 @@
         </w:rPr>
       </w:pPr>
       <w:r>
-        <w:rPr/>
-      </w:r>
-    </w:p>
-    <w:p>
-      <w:pPr>
-        <w:pStyle w:val="ListParagraph"/>
         <w:rPr>
           <w:rFonts w:cs="Helvetica"/>
           <w:color w:val="000000"/>
@@ -5541,9 +5534,48 @@
           <w:szCs w:val="24"/>
           <w:highlight w:val="white"/>
         </w:rPr>
-      </w:pPr>
-      <w:r>
-        <w:rPr/>
+      </w:r>
+    </w:p>
+    <w:p>
+      <w:pPr>
+        <w:pStyle w:val="ListParagraph"/>
+        <w:rPr>
+          <w:rFonts w:cs="Helvetica"/>
+          <w:color w:val="000000"/>
+          <w:sz w:val="24"/>
+          <w:szCs w:val="24"/>
+          <w:highlight w:val="white"/>
+        </w:rPr>
+      </w:pPr>
+      <w:r>
+        <w:rPr>
+          <w:rFonts w:cs="Helvetica"/>
+          <w:color w:val="000000"/>
+          <w:sz w:val="24"/>
+          <w:szCs w:val="24"/>
+          <w:highlight w:val="white"/>
+        </w:rPr>
+      </w:r>
+    </w:p>
+    <w:p>
+      <w:pPr>
+        <w:pStyle w:val="ListParagraph"/>
+        <w:rPr>
+          <w:rFonts w:cs="Helvetica"/>
+          <w:color w:val="000000"/>
+          <w:sz w:val="24"/>
+          <w:szCs w:val="24"/>
+          <w:highlight w:val="white"/>
+        </w:rPr>
+      </w:pPr>
+      <w:r>
+        <w:rPr>
+          <w:rFonts w:cs="Helvetica"/>
+          <w:color w:val="000000"/>
+          <w:sz w:val="24"/>
+          <w:szCs w:val="24"/>
+          <w:highlight w:val="white"/>
+        </w:rPr>
       </w:r>
     </w:p>
     <w:p>
@@ -5563,7 +5595,13 @@
         </w:rPr>
       </w:pPr>
       <w:r>
-        <w:rPr/>
+        <w:rPr>
+          <w:rFonts w:cs="Helvetica"/>
+          <w:color w:val="000000"/>
+          <w:sz w:val="24"/>
+          <w:szCs w:val="24"/>
+          <w:highlight w:val="white"/>
+        </w:rPr>
       </w:r>
     </w:p>
     <w:p>
@@ -5583,7 +5621,13 @@
         </w:rPr>
       </w:pPr>
       <w:r>
-        <w:rPr/>
+        <w:rPr>
+          <w:rFonts w:cs="Helvetica"/>
+          <w:color w:val="000000"/>
+          <w:sz w:val="24"/>
+          <w:szCs w:val="24"/>
+          <w:highlight w:val="white"/>
+        </w:rPr>
       </w:r>
     </w:p>
     <w:p>
@@ -8177,7 +8221,7 @@
     <w:p>
       <w:pPr>
         <w:pStyle w:val="ListParagraph"/>
-        <w:ind w:hanging="0"/>
+        <w:ind w:left="720" w:hanging="0"/>
         <w:rPr/>
       </w:pPr>
       <w:r>
@@ -8296,10 +8340,10 @@
         <w:tblLook w:lastRow="0" w:firstRow="1" w:lastColumn="0" w:firstColumn="1" w:val="04a0" w:noHBand="0" w:noVBand="1"/>
       </w:tblPr>
       <w:tblGrid>
-        <w:gridCol w:w="1170"/>
-        <w:gridCol w:w="1260"/>
-        <w:gridCol w:w="1170"/>
-        <w:gridCol w:w="1260"/>
+        <w:gridCol w:w="1169"/>
+        <w:gridCol w:w="1261"/>
+        <w:gridCol w:w="1169"/>
+        <w:gridCol w:w="1261"/>
         <w:gridCol w:w="1170"/>
       </w:tblGrid>
       <w:tr>
@@ -8308,7 +8352,7 @@
         </w:trPr>
         <w:tc>
           <w:tcPr>
-            <w:tcW w:w="1170" w:type="dxa"/>
+            <w:tcW w:w="1169" w:type="dxa"/>
             <w:tcBorders/>
             <w:shd w:fill="auto" w:val="clear"/>
           </w:tcPr>
@@ -8341,7 +8385,7 @@
         </w:tc>
         <w:tc>
           <w:tcPr>
-            <w:tcW w:w="1260" w:type="dxa"/>
+            <w:tcW w:w="1261" w:type="dxa"/>
             <w:tcBorders/>
             <w:shd w:fill="auto" w:val="clear"/>
           </w:tcPr>
@@ -8374,7 +8418,7 @@
         </w:tc>
         <w:tc>
           <w:tcPr>
-            <w:tcW w:w="1170" w:type="dxa"/>
+            <w:tcW w:w="1169" w:type="dxa"/>
             <w:tcBorders/>
             <w:shd w:fill="auto" w:val="clear"/>
           </w:tcPr>
@@ -8407,7 +8451,7 @@
         </w:tc>
         <w:tc>
           <w:tcPr>
-            <w:tcW w:w="1260" w:type="dxa"/>
+            <w:tcW w:w="1261" w:type="dxa"/>
             <w:tcBorders/>
             <w:shd w:fill="auto" w:val="clear"/>
           </w:tcPr>
@@ -8589,7 +8633,7 @@
                 <wp:positionV relativeFrom="paragraph">
                   <wp:posOffset>76200</wp:posOffset>
                 </wp:positionV>
-                <wp:extent cx="560705" cy="499745"/>
+                <wp:extent cx="561340" cy="499745"/>
                 <wp:effectExtent l="0" t="0" r="0" b="0"/>
                 <wp:wrapSquare wrapText="bothSides"/>
                 <wp:docPr id="1" name="Frame6"/>
@@ -8600,7 +8644,7 @@
                       <wps:spPr>
                         <a:xfrm>
                           <a:off x="0" y="0"/>
-                          <a:ext cx="560160" cy="498960"/>
+                          <a:ext cx="560880" cy="498960"/>
                         </a:xfrm>
                         <a:prstGeom prst="rect">
                           <a:avLst/>
@@ -8668,12 +8712,12 @@
                               <w:pStyle w:val="FrameContents"/>
                               <w:spacing w:before="0" w:after="160"/>
                               <w:rPr>
-                                <w:color w:val="auto"/>
+                                <w:color w:val="000000"/>
                               </w:rPr>
                             </w:pPr>
                             <w:r>
                               <w:rPr>
-                                <w:color w:val="auto"/>
+                                <w:color w:val="000000"/>
                               </w:rPr>
                             </w:r>
                           </w:p>
@@ -8690,7 +8734,7 @@
           </mc:Choice>
           <mc:Fallback>
             <w:pict>
-              <v:rect id="shape_0" ID="Frame6" stroked="f" style="position:absolute;margin-left:141.75pt;margin-top:6pt;width:44.05pt;height:39.25pt;mso-position-horizontal-relative:page">
+              <v:rect id="shape_0" ID="Frame6" stroked="f" style="position:absolute;margin-left:141.75pt;margin-top:6pt;width:44.1pt;height:39.25pt;mso-position-horizontal-relative:page">
                 <w10:wrap type="none"/>
                 <v:fill o:detectmouseclick="t" on="false"/>
                 <v:stroke color="#3465a4" joinstyle="round" endcap="flat"/>
@@ -8746,12 +8790,12 @@
                         <w:pStyle w:val="FrameContents"/>
                         <w:spacing w:before="0" w:after="160"/>
                         <w:rPr>
-                          <w:color w:val="auto"/>
+                          <w:color w:val="000000"/>
                         </w:rPr>
                       </w:pPr>
                       <w:r>
                         <w:rPr>
-                          <w:color w:val="auto"/>
+                          <w:color w:val="000000"/>
                         </w:rPr>
                       </w:r>
                     </w:p>
@@ -8792,7 +8836,7 @@
                 <wp:positionV relativeFrom="paragraph">
                   <wp:posOffset>-52705</wp:posOffset>
                 </wp:positionV>
-                <wp:extent cx="915670" cy="186055"/>
+                <wp:extent cx="916305" cy="186690"/>
                 <wp:effectExtent l="0" t="0" r="76200" b="81915"/>
                 <wp:wrapNone/>
                 <wp:docPr id="3" name="Straight Arrow Connector 2"/>
@@ -8803,7 +8847,7 @@
                       <wps:spPr>
                         <a:xfrm>
                           <a:off x="0" y="0"/>
-                          <a:ext cx="915120" cy="185400"/>
+                          <a:ext cx="915840" cy="186120"/>
                         </a:xfrm>
                         <a:custGeom>
                           <a:avLst/>
@@ -8860,7 +8904,7 @@
                 <wp:positionV relativeFrom="paragraph">
                   <wp:posOffset>635</wp:posOffset>
                 </wp:positionV>
-                <wp:extent cx="3058160" cy="824865"/>
+                <wp:extent cx="3058795" cy="824865"/>
                 <wp:effectExtent l="0" t="0" r="0" b="0"/>
                 <wp:wrapSquare wrapText="bothSides"/>
                 <wp:docPr id="4" name="Frame7"/>
@@ -8871,7 +8915,7 @@
                       <wps:spPr>
                         <a:xfrm>
                           <a:off x="0" y="0"/>
-                          <a:ext cx="3057480" cy="824400"/>
+                          <a:ext cx="3058200" cy="824400"/>
                         </a:xfrm>
                         <a:prstGeom prst="rect">
                           <a:avLst/>
@@ -9132,12 +9176,12 @@
                               <w:pStyle w:val="FrameContents"/>
                               <w:spacing w:before="0" w:after="160"/>
                               <w:rPr>
-                                <w:color w:val="auto"/>
+                                <w:color w:val="000000"/>
                               </w:rPr>
                             </w:pPr>
                             <w:r>
                               <w:rPr>
-                                <w:color w:val="auto"/>
+                                <w:color w:val="000000"/>
                               </w:rPr>
                             </w:r>
                           </w:p>
@@ -9154,7 +9198,7 @@
           </mc:Choice>
           <mc:Fallback>
             <w:pict>
-              <v:rect id="shape_0" ID="Frame7" stroked="f" style="position:absolute;margin-left:255.35pt;margin-top:0.05pt;width:240.7pt;height:64.85pt;mso-position-horizontal-relative:page">
+              <v:rect id="shape_0" ID="Frame7" stroked="f" style="position:absolute;margin-left:255.35pt;margin-top:0.05pt;width:240.75pt;height:64.85pt;mso-position-horizontal-relative:page">
                 <w10:wrap type="none"/>
                 <v:fill o:detectmouseclick="t" on="false"/>
                 <v:stroke color="#3465a4" joinstyle="round" endcap="flat"/>
@@ -9403,12 +9447,12 @@
                         <w:pStyle w:val="FrameContents"/>
                         <w:spacing w:before="0" w:after="160"/>
                         <w:rPr>
-                          <w:color w:val="auto"/>
+                          <w:color w:val="000000"/>
                         </w:rPr>
                       </w:pPr>
                       <w:r>
                         <w:rPr>
-                          <w:color w:val="auto"/>
+                          <w:color w:val="000000"/>
                         </w:rPr>
                       </w:r>
                     </w:p>
@@ -9565,7 +9609,7 @@
                 <wp:positionV relativeFrom="paragraph">
                   <wp:posOffset>-13335</wp:posOffset>
                 </wp:positionV>
-                <wp:extent cx="4067810" cy="826135"/>
+                <wp:extent cx="4068445" cy="824865"/>
                 <wp:effectExtent l="0" t="0" r="0" b="0"/>
                 <wp:wrapSquare wrapText="bothSides"/>
                 <wp:docPr id="6" name="Frame8"/>
@@ -9576,7 +9620,7 @@
                       <wps:spPr>
                         <a:xfrm>
                           <a:off x="0" y="0"/>
-                          <a:ext cx="4067280" cy="825480"/>
+                          <a:ext cx="4067640" cy="824400"/>
                         </a:xfrm>
                         <a:prstGeom prst="rect">
                           <a:avLst/>
@@ -9837,12 +9881,12 @@
                               <w:pStyle w:val="FrameContents"/>
                               <w:spacing w:before="0" w:after="160"/>
                               <w:rPr>
-                                <w:color w:val="auto"/>
+                                <w:color w:val="000000"/>
                               </w:rPr>
                             </w:pPr>
                             <w:r>
                               <w:rPr>
-                                <w:color w:val="auto"/>
+                                <w:color w:val="000000"/>
                               </w:rPr>
                             </w:r>
                           </w:p>
@@ -9859,7 +9903,7 @@
           </mc:Choice>
           <mc:Fallback>
             <w:pict>
-              <v:rect id="shape_0" ID="Frame8" stroked="f" style="position:absolute;margin-left:44.25pt;margin-top:-1.05pt;width:320.2pt;height:64.95pt">
+              <v:rect id="shape_0" ID="Frame8" stroked="f" style="position:absolute;margin-left:44.25pt;margin-top:-1.05pt;width:320.25pt;height:64.85pt">
                 <w10:wrap type="none"/>
                 <v:fill o:detectmouseclick="t" on="false"/>
                 <v:stroke color="#3465a4" joinstyle="round" endcap="flat"/>
@@ -10108,12 +10152,12 @@
                         <w:pStyle w:val="FrameContents"/>
                         <w:spacing w:before="0" w:after="160"/>
                         <w:rPr>
-                          <w:color w:val="auto"/>
+                          <w:color w:val="000000"/>
                         </w:rPr>
                       </w:pPr>
                       <w:r>
                         <w:rPr>
-                          <w:color w:val="auto"/>
+                          <w:color w:val="000000"/>
                         </w:rPr>
                       </w:r>
                     </w:p>
@@ -10174,7 +10218,7 @@
                 <wp:positionV relativeFrom="paragraph">
                   <wp:posOffset>45085</wp:posOffset>
                 </wp:positionV>
-                <wp:extent cx="1905" cy="624840"/>
+                <wp:extent cx="2540" cy="625475"/>
                 <wp:effectExtent l="76200" t="0" r="76200" b="62230"/>
                 <wp:wrapNone/>
                 <wp:docPr id="8" name="Straight Arrow Connector 8"/>
@@ -10185,7 +10229,7 @@
                       <wps:spPr>
                         <a:xfrm>
                           <a:off x="0" y="0"/>
-                          <a:ext cx="1440" cy="624240"/>
+                          <a:ext cx="1800" cy="624960"/>
                         </a:xfrm>
                         <a:custGeom>
                           <a:avLst/>
@@ -10234,7 +10278,7 @@
         <mc:AlternateContent>
           <mc:Choice Requires="wps">
             <w:drawing>
-              <wp:anchor behindDoc="0" distT="0" distB="0" distL="114300" distR="113030" simplePos="0" locked="0" layoutInCell="1" allowOverlap="1" relativeHeight="8">
+              <wp:anchor behindDoc="0" distT="0" distB="0" distL="114300" distR="112395" simplePos="0" locked="0" layoutInCell="1" allowOverlap="1" relativeHeight="8">
                 <wp:simplePos x="0" y="0"/>
                 <wp:positionH relativeFrom="column">
                   <wp:posOffset>1899285</wp:posOffset>
@@ -10242,7 +10286,7 @@
                 <wp:positionV relativeFrom="paragraph">
                   <wp:posOffset>50800</wp:posOffset>
                 </wp:positionV>
-                <wp:extent cx="11430" cy="592455"/>
+                <wp:extent cx="12065" cy="593090"/>
                 <wp:effectExtent l="38100" t="0" r="66040" b="56515"/>
                 <wp:wrapNone/>
                 <wp:docPr id="9" name="Straight Arrow Connector 9"/>
@@ -10253,7 +10297,7 @@
                       <wps:spPr>
                         <a:xfrm>
                           <a:off x="0" y="0"/>
-                          <a:ext cx="10800" cy="591840"/>
+                          <a:ext cx="11520" cy="592560"/>
                         </a:xfrm>
                         <a:custGeom>
                           <a:avLst/>
@@ -10310,7 +10354,7 @@
                 <wp:positionV relativeFrom="paragraph">
                   <wp:posOffset>60960</wp:posOffset>
                 </wp:positionV>
-                <wp:extent cx="17145" cy="598805"/>
+                <wp:extent cx="17780" cy="599440"/>
                 <wp:effectExtent l="38100" t="0" r="60960" b="50800"/>
                 <wp:wrapNone/>
                 <wp:docPr id="10" name="Straight Arrow Connector 10"/>
@@ -10321,7 +10365,7 @@
                       <wps:spPr>
                         <a:xfrm>
                           <a:off x="0" y="0"/>
-                          <a:ext cx="16560" cy="598320"/>
+                          <a:ext cx="17280" cy="598680"/>
                         </a:xfrm>
                         <a:custGeom>
                           <a:avLst/>
@@ -10418,7 +10462,7 @@
                 <wp:positionV relativeFrom="paragraph">
                   <wp:posOffset>-90170</wp:posOffset>
                 </wp:positionV>
-                <wp:extent cx="6985" cy="588010"/>
+                <wp:extent cx="7620" cy="588645"/>
                 <wp:effectExtent l="76200" t="0" r="71120" b="61595"/>
                 <wp:wrapNone/>
                 <wp:docPr id="11" name="Straight Arrow Connector 3"/>
@@ -10429,7 +10473,7 @@
                       <wps:spPr>
                         <a:xfrm>
                           <a:off x="0" y="0"/>
-                          <a:ext cx="6480" cy="587520"/>
+                          <a:ext cx="6840" cy="587880"/>
                         </a:xfrm>
                         <a:custGeom>
                           <a:avLst/>
@@ -10478,7 +10522,7 @@
         <mc:AlternateContent>
           <mc:Choice Requires="wps">
             <w:drawing>
-              <wp:anchor behindDoc="0" distT="0" distB="0" distL="114300" distR="113030" simplePos="0" locked="0" layoutInCell="1" allowOverlap="1" relativeHeight="6">
+              <wp:anchor behindDoc="0" distT="0" distB="0" distL="114300" distR="112395" simplePos="0" locked="0" layoutInCell="1" allowOverlap="1" relativeHeight="6">
                 <wp:simplePos x="0" y="0"/>
                 <wp:positionH relativeFrom="column">
                   <wp:posOffset>-3068320</wp:posOffset>
@@ -10486,7 +10530,7 @@
                 <wp:positionV relativeFrom="paragraph">
                   <wp:posOffset>-91440</wp:posOffset>
                 </wp:positionV>
-                <wp:extent cx="11430" cy="598805"/>
+                <wp:extent cx="12065" cy="599440"/>
                 <wp:effectExtent l="38100" t="0" r="66040" b="50800"/>
                 <wp:wrapNone/>
                 <wp:docPr id="12" name="Straight Arrow Connector 4"/>
@@ -10497,7 +10541,7 @@
                       <wps:spPr>
                         <a:xfrm>
                           <a:off x="0" y="0"/>
-                          <a:ext cx="10800" cy="598320"/>
+                          <a:ext cx="11520" cy="598680"/>
                         </a:xfrm>
                         <a:custGeom>
                           <a:avLst/>
@@ -10564,7 +10608,7 @@
                 <wp:positionV relativeFrom="paragraph">
                   <wp:posOffset>342265</wp:posOffset>
                 </wp:positionV>
-                <wp:extent cx="4429760" cy="826135"/>
+                <wp:extent cx="4430395" cy="824865"/>
                 <wp:effectExtent l="0" t="0" r="0" b="0"/>
                 <wp:wrapSquare wrapText="bothSides"/>
                 <wp:docPr id="13" name="Frame9"/>
@@ -10575,7 +10619,7 @@
                       <wps:spPr>
                         <a:xfrm>
                           <a:off x="0" y="0"/>
-                          <a:ext cx="4429080" cy="825480"/>
+                          <a:ext cx="4429800" cy="824400"/>
                         </a:xfrm>
                         <a:prstGeom prst="rect">
                           <a:avLst/>
@@ -10836,12 +10880,12 @@
                               <w:pStyle w:val="FrameContents"/>
                               <w:spacing w:before="0" w:after="160"/>
                               <w:rPr>
-                                <w:color w:val="auto"/>
+                                <w:color w:val="000000"/>
                               </w:rPr>
                             </w:pPr>
                             <w:r>
                               <w:rPr>
-                                <w:color w:val="auto"/>
+                                <w:color w:val="000000"/>
                               </w:rPr>
                             </w:r>
                           </w:p>
@@ -10858,7 +10902,7 @@
           </mc:Choice>
           <mc:Fallback>
             <w:pict>
-              <v:rect id="shape_0" ID="Frame9" stroked="f" style="position:absolute;margin-left:41.25pt;margin-top:26.95pt;width:348.7pt;height:64.95pt">
+              <v:rect id="shape_0" ID="Frame9" stroked="f" style="position:absolute;margin-left:41.25pt;margin-top:26.95pt;width:348.75pt;height:64.85pt">
                 <w10:wrap type="none"/>
                 <v:fill o:detectmouseclick="t" on="false"/>
                 <v:stroke color="#3465a4" joinstyle="round" endcap="flat"/>
@@ -11107,12 +11151,12 @@
                         <w:pStyle w:val="FrameContents"/>
                         <w:spacing w:before="0" w:after="160"/>
                         <w:rPr>
-                          <w:color w:val="auto"/>
+                          <w:color w:val="000000"/>
                         </w:rPr>
                       </w:pPr>
                       <w:r>
                         <w:rPr>
-                          <w:color w:val="auto"/>
+                          <w:color w:val="000000"/>
                         </w:rPr>
                       </w:r>
                     </w:p>
@@ -11169,7 +11213,11 @@
         </w:rPr>
       </w:pPr>
       <w:r>
-        <w:rPr/>
+        <w:rPr>
+          <w:b/>
+          <w:sz w:val="24"/>
+          <w:szCs w:val="24"/>
+        </w:rPr>
       </w:r>
     </w:p>
     <w:p>
@@ -11325,7 +11373,7 @@
                 <wp:positionV relativeFrom="paragraph">
                   <wp:posOffset>62230</wp:posOffset>
                 </wp:positionV>
-                <wp:extent cx="1019810" cy="352425"/>
+                <wp:extent cx="1020445" cy="352425"/>
                 <wp:effectExtent l="0" t="0" r="0" b="0"/>
                 <wp:wrapSquare wrapText="bothSides"/>
                 <wp:docPr id="15" name="Frame10"/>
@@ -11336,7 +11384,7 @@
                       <wps:spPr>
                         <a:xfrm>
                           <a:off x="0" y="0"/>
-                          <a:ext cx="1019160" cy="351720"/>
+                          <a:ext cx="1019880" cy="351720"/>
                         </a:xfrm>
                         <a:prstGeom prst="rect">
                           <a:avLst/>
@@ -11406,10 +11454,14 @@
                             <w:pPr>
                               <w:pStyle w:val="FrameContents"/>
                               <w:spacing w:before="0" w:after="160"/>
-                              <w:rPr/>
+                              <w:rPr>
+                                <w:color w:val="000000"/>
+                              </w:rPr>
                             </w:pPr>
                             <w:r>
-                              <w:rPr/>
+                              <w:rPr>
+                                <w:color w:val="000000"/>
+                              </w:rPr>
                             </w:r>
                           </w:p>
                         </w:txbxContent>
@@ -11425,7 +11477,7 @@
           </mc:Choice>
           <mc:Fallback>
             <w:pict>
-              <v:rect id="shape_0" ID="Frame10" stroked="f" style="position:absolute;margin-left:155.05pt;margin-top:4.9pt;width:80.2pt;height:27.65pt;mso-position-horizontal-relative:page">
+              <v:rect id="shape_0" ID="Frame10" stroked="f" style="position:absolute;margin-left:155.05pt;margin-top:4.9pt;width:80.25pt;height:27.65pt;mso-position-horizontal-relative:page">
                 <w10:wrap type="none"/>
                 <v:fill o:detectmouseclick="t" on="false"/>
                 <v:stroke color="#3465a4" joinstyle="round" endcap="flat"/>
@@ -11483,10 +11535,14 @@
                       <w:pPr>
                         <w:pStyle w:val="FrameContents"/>
                         <w:spacing w:before="0" w:after="160"/>
-                        <w:rPr/>
+                        <w:rPr>
+                          <w:color w:val="000000"/>
+                        </w:rPr>
                       </w:pPr>
                       <w:r>
-                        <w:rPr/>
+                        <w:rPr>
+                          <w:color w:val="000000"/>
+                        </w:rPr>
                       </w:r>
                     </w:p>
                   </w:txbxContent>
@@ -11526,7 +11582,7 @@
                 <wp:positionV relativeFrom="paragraph">
                   <wp:posOffset>71120</wp:posOffset>
                 </wp:positionV>
-                <wp:extent cx="6985" cy="434975"/>
+                <wp:extent cx="7620" cy="435610"/>
                 <wp:effectExtent l="76200" t="0" r="71120" b="62230"/>
                 <wp:wrapNone/>
                 <wp:docPr id="17" name="Straight Arrow Connector 18"/>
@@ -11537,7 +11593,7 @@
                       <wps:spPr>
                         <a:xfrm>
                           <a:off x="0" y="0"/>
-                          <a:ext cx="6480" cy="434520"/>
+                          <a:ext cx="6840" cy="434880"/>
                         </a:xfrm>
                         <a:custGeom>
                           <a:avLst/>
@@ -11634,7 +11690,7 @@
                 <wp:positionV relativeFrom="paragraph">
                   <wp:posOffset>107315</wp:posOffset>
                 </wp:positionV>
-                <wp:extent cx="3426460" cy="824865"/>
+                <wp:extent cx="3427095" cy="824865"/>
                 <wp:effectExtent l="0" t="0" r="0" b="0"/>
                 <wp:wrapSquare wrapText="bothSides"/>
                 <wp:docPr id="18" name="Frame11"/>
@@ -11645,7 +11701,7 @@
                       <wps:spPr>
                         <a:xfrm>
                           <a:off x="0" y="0"/>
-                          <a:ext cx="3425760" cy="824400"/>
+                          <a:ext cx="3426480" cy="824400"/>
                         </a:xfrm>
                         <a:prstGeom prst="rect">
                           <a:avLst/>
@@ -11906,12 +11962,12 @@
                               <w:pStyle w:val="FrameContents"/>
                               <w:spacing w:before="0" w:after="160"/>
                               <w:rPr>
-                                <w:color w:val="auto"/>
+                                <w:color w:val="000000"/>
                               </w:rPr>
                             </w:pPr>
                             <w:r>
                               <w:rPr>
-                                <w:color w:val="auto"/>
+                                <w:color w:val="000000"/>
                               </w:rPr>
                             </w:r>
                           </w:p>
@@ -11928,7 +11984,7 @@
           </mc:Choice>
           <mc:Fallback>
             <w:pict>
-              <v:rect id="shape_0" ID="Frame11" stroked="f" style="position:absolute;margin-left:150.45pt;margin-top:8.45pt;width:269.7pt;height:64.85pt;mso-position-horizontal-relative:page">
+              <v:rect id="shape_0" ID="Frame11" stroked="f" style="position:absolute;margin-left:150.45pt;margin-top:8.45pt;width:269.75pt;height:64.85pt;mso-position-horizontal-relative:page">
                 <w10:wrap type="none"/>
                 <v:fill o:detectmouseclick="t" on="false"/>
                 <v:stroke color="#3465a4" joinstyle="round" endcap="flat"/>
@@ -12177,12 +12233,12 @@
                         <w:pStyle w:val="FrameContents"/>
                         <w:spacing w:before="0" w:after="160"/>
                         <w:rPr>
-                          <w:color w:val="auto"/>
+                          <w:color w:val="000000"/>
                         </w:rPr>
                       </w:pPr>
                       <w:r>
                         <w:rPr>
-                          <w:color w:val="auto"/>
+                          <w:color w:val="000000"/>
                         </w:rPr>
                       </w:r>
                     </w:p>
@@ -12243,7 +12299,7 @@
                 <wp:positionV relativeFrom="paragraph">
                   <wp:posOffset>35560</wp:posOffset>
                 </wp:positionV>
-                <wp:extent cx="6985" cy="402590"/>
+                <wp:extent cx="7620" cy="403225"/>
                 <wp:effectExtent l="76200" t="0" r="71120" b="56515"/>
                 <wp:wrapNone/>
                 <wp:docPr id="20" name="Straight Arrow Connector 14"/>
@@ -12254,7 +12310,7 @@
                       <wps:spPr>
                         <a:xfrm>
                           <a:off x="0" y="0"/>
-                          <a:ext cx="6480" cy="402120"/>
+                          <a:ext cx="6840" cy="402480"/>
                         </a:xfrm>
                         <a:custGeom>
                           <a:avLst/>
@@ -12311,7 +12367,7 @@
                 <wp:positionV relativeFrom="paragraph">
                   <wp:posOffset>35560</wp:posOffset>
                 </wp:positionV>
-                <wp:extent cx="6985" cy="408305"/>
+                <wp:extent cx="7620" cy="408940"/>
                 <wp:effectExtent l="76200" t="0" r="71120" b="50800"/>
                 <wp:wrapNone/>
                 <wp:docPr id="21" name="Straight Arrow Connector 15"/>
@@ -12322,7 +12378,7 @@
                       <wps:spPr>
                         <a:xfrm>
                           <a:off x="0" y="0"/>
-                          <a:ext cx="6480" cy="407520"/>
+                          <a:ext cx="6840" cy="408240"/>
                         </a:xfrm>
                         <a:custGeom>
                           <a:avLst/>
@@ -12438,7 +12494,7 @@
                 <wp:positionV relativeFrom="paragraph">
                   <wp:posOffset>-40640</wp:posOffset>
                 </wp:positionV>
-                <wp:extent cx="1905" cy="403225"/>
+                <wp:extent cx="2540" cy="403860"/>
                 <wp:effectExtent l="76200" t="0" r="57150" b="55880"/>
                 <wp:wrapNone/>
                 <wp:docPr id="22" name="Straight Arrow Connector 12"/>
@@ -12449,7 +12505,7 @@
                       <wps:spPr>
                         <a:xfrm>
                           <a:off x="0" y="0"/>
-                          <a:ext cx="1440" cy="402480"/>
+                          <a:ext cx="1800" cy="403200"/>
                         </a:xfrm>
                         <a:custGeom>
                           <a:avLst/>
@@ -12498,15 +12554,15 @@
         <mc:AlternateContent>
           <mc:Choice Requires="wps">
             <w:drawing>
-              <wp:anchor behindDoc="0" distT="0" distB="0" distL="114300" distR="113030" simplePos="0" locked="0" layoutInCell="1" allowOverlap="1" relativeHeight="13">
+              <wp:anchor behindDoc="0" distT="0" distB="0" distL="114300" distR="112395" simplePos="0" locked="0" layoutInCell="1" allowOverlap="1" relativeHeight="13">
                 <wp:simplePos x="0" y="0"/>
                 <wp:positionH relativeFrom="column">
-                  <wp:posOffset>2494915</wp:posOffset>
+                  <wp:posOffset>2494280</wp:posOffset>
                 </wp:positionH>
                 <wp:positionV relativeFrom="paragraph">
                   <wp:posOffset>-31115</wp:posOffset>
                 </wp:positionV>
-                <wp:extent cx="1270" cy="387350"/>
+                <wp:extent cx="1905" cy="387985"/>
                 <wp:effectExtent l="38100" t="0" r="66040" b="52705"/>
                 <wp:wrapNone/>
                 <wp:docPr id="23" name="Straight Arrow Connector 16"/>
@@ -12517,7 +12573,7 @@
                       <wps:spPr>
                         <a:xfrm flipH="1">
                           <a:off x="0" y="0"/>
-                          <a:ext cx="720" cy="386640"/>
+                          <a:ext cx="1440" cy="387360"/>
                         </a:xfrm>
                         <a:custGeom>
                           <a:avLst/>
@@ -12566,7 +12622,7 @@
         <mc:AlternateContent>
           <mc:Choice Requires="wps">
             <w:drawing>
-              <wp:anchor behindDoc="0" distT="0" distB="0" distL="114300" distR="113030" simplePos="0" locked="0" layoutInCell="1" allowOverlap="1" relativeHeight="24">
+              <wp:anchor behindDoc="0" distT="0" distB="0" distL="114300" distR="112395" simplePos="0" locked="0" layoutInCell="1" allowOverlap="1" relativeHeight="24">
                 <wp:simplePos x="0" y="0"/>
                 <wp:positionH relativeFrom="column">
                   <wp:posOffset>1123315</wp:posOffset>
@@ -12574,7 +12630,7 @@
                 <wp:positionV relativeFrom="paragraph">
                   <wp:posOffset>-21590</wp:posOffset>
                 </wp:positionV>
-                <wp:extent cx="11430" cy="413385"/>
+                <wp:extent cx="12065" cy="414020"/>
                 <wp:effectExtent l="57150" t="0" r="66040" b="64770"/>
                 <wp:wrapNone/>
                 <wp:docPr id="24" name="Straight Arrow Connector 13"/>
@@ -12585,7 +12641,7 @@
                       <wps:spPr>
                         <a:xfrm>
                           <a:off x="0" y="0"/>
-                          <a:ext cx="10800" cy="412920"/>
+                          <a:ext cx="11520" cy="413280"/>
                         </a:xfrm>
                         <a:custGeom>
                           <a:avLst/>
@@ -12645,7 +12701,12 @@
         </w:rPr>
       </w:pPr>
       <w:r>
-        <w:rPr/>
+        <w:rPr>
+          <w:rFonts w:eastAsia="Times New Roman" w:cs="Times New Roman"/>
+          <w:color w:val="000000"/>
+          <w:sz w:val="24"/>
+          <w:szCs w:val="24"/>
+        </w:rPr>
       </w:r>
     </w:p>
     <w:p>
@@ -12660,7 +12721,12 @@
         </w:rPr>
       </w:pPr>
       <w:r>
-        <w:rPr/>
+        <w:rPr>
+          <w:rFonts w:eastAsia="Times New Roman" w:cs="Times New Roman"/>
+          <w:color w:val="000000"/>
+          <w:sz w:val="24"/>
+          <w:szCs w:val="24"/>
+        </w:rPr>
       </w:r>
     </w:p>
     <w:p>
@@ -12675,7 +12741,12 @@
         </w:rPr>
       </w:pPr>
       <w:r>
-        <w:rPr/>
+        <w:rPr>
+          <w:rFonts w:eastAsia="Times New Roman" w:cs="Times New Roman"/>
+          <w:color w:val="000000"/>
+          <w:sz w:val="24"/>
+          <w:szCs w:val="24"/>
+        </w:rPr>
         <mc:AlternateContent>
           <mc:Choice Requires="wps">
             <w:drawing>
@@ -12687,7 +12758,7 @@
                 <wp:positionV relativeFrom="paragraph">
                   <wp:posOffset>-37465</wp:posOffset>
                 </wp:positionV>
-                <wp:extent cx="3335020" cy="824865"/>
+                <wp:extent cx="3335655" cy="824865"/>
                 <wp:effectExtent l="0" t="0" r="0" b="0"/>
                 <wp:wrapSquare wrapText="bothSides"/>
                 <wp:docPr id="25" name="Frame12"/>
@@ -12698,7 +12769,7 @@
                       <wps:spPr>
                         <a:xfrm>
                           <a:off x="0" y="0"/>
-                          <a:ext cx="3334320" cy="824400"/>
+                          <a:ext cx="3335040" cy="824400"/>
                         </a:xfrm>
                         <a:prstGeom prst="rect">
                           <a:avLst/>
@@ -12959,12 +13030,12 @@
                               <w:pStyle w:val="FrameContents"/>
                               <w:spacing w:before="0" w:after="160"/>
                               <w:rPr>
-                                <w:color w:val="auto"/>
+                                <w:color w:val="000000"/>
                               </w:rPr>
                             </w:pPr>
                             <w:r>
                               <w:rPr>
-                                <w:color w:val="auto"/>
+                                <w:color w:val="000000"/>
                               </w:rPr>
                             </w:r>
                           </w:p>
@@ -12981,7 +13052,7 @@
           </mc:Choice>
           <mc:Fallback>
             <w:pict>
-              <v:rect id="shape_0" ID="Frame12" stroked="f" style="position:absolute;margin-left:59pt;margin-top:-2.95pt;width:262.5pt;height:64.85pt">
+              <v:rect id="shape_0" ID="Frame12" stroked="f" style="position:absolute;margin-left:59pt;margin-top:-2.95pt;width:262.55pt;height:64.85pt">
                 <w10:wrap type="none"/>
                 <v:fill o:detectmouseclick="t" on="false"/>
                 <v:stroke color="#3465a4" joinstyle="round" endcap="flat"/>
@@ -13230,12 +13301,12 @@
                         <w:pStyle w:val="FrameContents"/>
                         <w:spacing w:before="0" w:after="160"/>
                         <w:rPr>
-                          <w:color w:val="auto"/>
+                          <w:color w:val="000000"/>
                         </w:rPr>
                       </w:pPr>
                       <w:r>
                         <w:rPr>
-                          <w:color w:val="auto"/>
+                          <w:color w:val="000000"/>
                         </w:rPr>
                       </w:r>
                     </w:p>
@@ -13259,7 +13330,12 @@
         </w:rPr>
       </w:pPr>
       <w:r>
-        <w:rPr/>
+        <w:rPr>
+          <w:rFonts w:eastAsia="Times New Roman" w:cs="Times New Roman"/>
+          <w:color w:val="000000"/>
+          <w:sz w:val="24"/>
+          <w:szCs w:val="24"/>
+        </w:rPr>
       </w:r>
     </w:p>
     <w:p>
@@ -13274,7 +13350,12 @@
         </w:rPr>
       </w:pPr>
       <w:r>
-        <w:rPr/>
+        <w:rPr>
+          <w:rFonts w:eastAsia="Times New Roman" w:cs="Times New Roman"/>
+          <w:color w:val="000000"/>
+          <w:sz w:val="24"/>
+          <w:szCs w:val="24"/>
+        </w:rPr>
       </w:r>
     </w:p>
     <w:p>
@@ -13289,7 +13370,12 @@
         </w:rPr>
       </w:pPr>
       <w:r>
-        <w:rPr/>
+        <w:rPr>
+          <w:rFonts w:eastAsia="Times New Roman" w:cs="Times New Roman"/>
+          <w:color w:val="000000"/>
+          <w:sz w:val="24"/>
+          <w:szCs w:val="24"/>
+        </w:rPr>
       </w:r>
     </w:p>
     <w:p>
@@ -13304,7 +13390,12 @@
         </w:rPr>
       </w:pPr>
       <w:r>
-        <w:rPr/>
+        <w:rPr>
+          <w:rFonts w:eastAsia="Times New Roman" w:cs="Times New Roman"/>
+          <w:color w:val="000000"/>
+          <w:sz w:val="24"/>
+          <w:szCs w:val="24"/>
+        </w:rPr>
       </w:r>
     </w:p>
     <w:p>
@@ -13319,7 +13410,12 @@
         </w:rPr>
       </w:pPr>
       <w:r>
-        <w:rPr/>
+        <w:rPr>
+          <w:rFonts w:eastAsia="Times New Roman" w:cs="Times New Roman"/>
+          <w:color w:val="000000"/>
+          <w:sz w:val="24"/>
+          <w:szCs w:val="24"/>
+        </w:rPr>
       </w:r>
     </w:p>
     <w:p>
@@ -14014,7 +14110,6 @@
           <w:szCs w:val="24"/>
         </w:rPr>
       </w:pPr>
-      <w:r/>
       <w:r>
         <w:rPr>
           <w:sz w:val="24"/>
@@ -14047,7 +14142,7 @@
                 <wp:positionV relativeFrom="paragraph">
                   <wp:posOffset>-103505</wp:posOffset>
                 </wp:positionV>
-                <wp:extent cx="10160" cy="343535"/>
+                <wp:extent cx="10795" cy="344170"/>
                 <wp:effectExtent l="0" t="76200" r="19050" b="95250"/>
                 <wp:wrapNone/>
                 <wp:docPr id="27" name="Straight Arrow Connector 1"/>
@@ -14058,7 +14153,7 @@
                       <wps:spPr>
                         <a:xfrm>
                           <a:off x="0" y="0"/>
-                          <a:ext cx="9360" cy="343080"/>
+                          <a:ext cx="10080" cy="343440"/>
                         </a:xfrm>
                         <a:custGeom>
                           <a:avLst/>
@@ -14131,7 +14226,7 @@
                 <wp:positionV relativeFrom="paragraph">
                   <wp:posOffset>107315</wp:posOffset>
                 </wp:positionV>
-                <wp:extent cx="2340610" cy="1254125"/>
+                <wp:extent cx="2341245" cy="1254125"/>
                 <wp:effectExtent l="0" t="0" r="0" b="0"/>
                 <wp:wrapSquare wrapText="bothSides"/>
                 <wp:docPr id="28" name="Frame13"/>
@@ -14142,7 +14237,7 @@
                       <wps:spPr>
                         <a:xfrm>
                           <a:off x="0" y="0"/>
-                          <a:ext cx="2340000" cy="1253520"/>
+                          <a:ext cx="2340720" cy="1253520"/>
                         </a:xfrm>
                         <a:prstGeom prst="rect">
                           <a:avLst/>
@@ -14291,12 +14386,12 @@
                               <w:pStyle w:val="FrameContents"/>
                               <w:spacing w:before="0" w:after="160"/>
                               <w:rPr>
-                                <w:color w:val="auto"/>
+                                <w:color w:val="000000"/>
                               </w:rPr>
                             </w:pPr>
                             <w:r>
                               <w:rPr>
-                                <w:color w:val="auto"/>
+                                <w:color w:val="000000"/>
                               </w:rPr>
                             </w:r>
                           </w:p>
@@ -14313,7 +14408,7 @@
           </mc:Choice>
           <mc:Fallback>
             <w:pict>
-              <v:rect id="shape_0" ID="Frame13" stroked="f" style="position:absolute;margin-left:49.15pt;margin-top:8.45pt;width:184.2pt;height:98.65pt">
+              <v:rect id="shape_0" ID="Frame13" stroked="f" style="position:absolute;margin-left:49.15pt;margin-top:8.45pt;width:184.25pt;height:98.65pt">
                 <w10:wrap type="none"/>
                 <v:fill o:detectmouseclick="t" on="false"/>
                 <v:stroke color="#3465a4" joinstyle="round" endcap="flat"/>
@@ -14450,12 +14545,12 @@
                         <w:pStyle w:val="FrameContents"/>
                         <w:spacing w:before="0" w:after="160"/>
                         <w:rPr>
-                          <w:color w:val="auto"/>
+                          <w:color w:val="000000"/>
                         </w:rPr>
                       </w:pPr>
                       <w:r>
                         <w:rPr>
-                          <w:color w:val="auto"/>
+                          <w:color w:val="000000"/>
                         </w:rPr>
                       </w:r>
                     </w:p>
@@ -14476,7 +14571,7 @@
                 <wp:positionV relativeFrom="paragraph">
                   <wp:posOffset>30480</wp:posOffset>
                 </wp:positionV>
-                <wp:extent cx="934085" cy="1254125"/>
+                <wp:extent cx="934720" cy="1254125"/>
                 <wp:effectExtent l="0" t="0" r="0" b="0"/>
                 <wp:wrapSquare wrapText="bothSides"/>
                 <wp:docPr id="30" name="Frame15"/>
@@ -14487,7 +14582,7 @@
                       <wps:spPr>
                         <a:xfrm>
                           <a:off x="0" y="0"/>
-                          <a:ext cx="933480" cy="1253520"/>
+                          <a:ext cx="934200" cy="1253520"/>
                         </a:xfrm>
                         <a:prstGeom prst="rect">
                           <a:avLst/>
@@ -14615,12 +14710,12 @@
                               <w:pStyle w:val="FrameContents"/>
                               <w:spacing w:before="0" w:after="160"/>
                               <w:rPr>
-                                <w:color w:val="auto"/>
+                                <w:color w:val="000000"/>
                               </w:rPr>
                             </w:pPr>
                             <w:r>
                               <w:rPr>
-                                <w:color w:val="auto"/>
+                                <w:color w:val="000000"/>
                               </w:rPr>
                             </w:r>
                           </w:p>
@@ -14637,7 +14732,7 @@
           </mc:Choice>
           <mc:Fallback>
             <w:pict>
-              <v:rect id="shape_0" ID="Frame15" stroked="f" style="position:absolute;margin-left:392.65pt;margin-top:2.4pt;width:73.45pt;height:98.65pt">
+              <v:rect id="shape_0" ID="Frame15" stroked="f" style="position:absolute;margin-left:392.65pt;margin-top:2.4pt;width:73.5pt;height:98.65pt">
                 <w10:wrap type="none"/>
                 <v:fill o:detectmouseclick="t" on="false"/>
                 <v:stroke color="#3465a4" joinstyle="round" endcap="flat"/>
@@ -14753,12 +14848,12 @@
                         <w:pStyle w:val="FrameContents"/>
                         <w:spacing w:before="0" w:after="160"/>
                         <w:rPr>
-                          <w:color w:val="auto"/>
+                          <w:color w:val="000000"/>
                         </w:rPr>
                       </w:pPr>
                       <w:r>
                         <w:rPr>
-                          <w:color w:val="auto"/>
+                          <w:color w:val="000000"/>
                         </w:rPr>
                       </w:r>
                     </w:p>
@@ -14779,7 +14874,6 @@
           <w:szCs w:val="24"/>
         </w:rPr>
       </w:pPr>
-      <w:r/>
       <w:r>
         <w:rPr>
           <w:sz w:val="24"/>
@@ -14813,7 +14907,7 @@
                 <wp:positionV relativeFrom="paragraph">
                   <wp:posOffset>-114935</wp:posOffset>
                 </wp:positionV>
-                <wp:extent cx="1666875" cy="334010"/>
+                <wp:extent cx="1667510" cy="334645"/>
                 <wp:effectExtent l="38100" t="57150" r="0" b="101600"/>
                 <wp:wrapNone/>
                 <wp:docPr id="32" name="Straight Arrow Connector 7"/>
@@ -14824,7 +14918,7 @@
                       <wps:spPr>
                         <a:xfrm>
                           <a:off x="0" y="0"/>
-                          <a:ext cx="1666080" cy="333360"/>
+                          <a:ext cx="1666800" cy="334080"/>
                         </a:xfrm>
                         <a:custGeom>
                           <a:avLst/>
@@ -15073,7 +15167,7 @@
         <mc:AlternateContent>
           <mc:Choice Requires="wps">
             <w:drawing>
-              <wp:anchor behindDoc="0" distT="0" distB="0" distL="114300" distR="114300" simplePos="0" locked="0" layoutInCell="1" allowOverlap="1" relativeHeight="45">
+              <wp:anchor behindDoc="0" distT="0" distB="0" distL="114300" distR="114300" simplePos="0" locked="0" layoutInCell="1" allowOverlap="1" relativeHeight="32">
                 <wp:simplePos x="0" y="0"/>
                 <wp:positionH relativeFrom="column">
                   <wp:posOffset>271780</wp:posOffset>
@@ -15081,7 +15175,7 @@
                 <wp:positionV relativeFrom="paragraph">
                   <wp:posOffset>-30480</wp:posOffset>
                 </wp:positionV>
-                <wp:extent cx="4081780" cy="1870075"/>
+                <wp:extent cx="4082415" cy="1868805"/>
                 <wp:effectExtent l="0" t="0" r="0" b="0"/>
                 <wp:wrapSquare wrapText="bothSides"/>
                 <wp:docPr id="33" name="Frame14"/>
@@ -15092,7 +15186,7 @@
                       <wps:spPr>
                         <a:xfrm>
                           <a:off x="0" y="0"/>
-                          <a:ext cx="4081320" cy="1869480"/>
+                          <a:ext cx="4081680" cy="1868040"/>
                         </a:xfrm>
                         <a:prstGeom prst="rect">
                           <a:avLst/>
@@ -15125,9 +15219,9 @@
                               <w:tblLook w:noVBand="1" w:val="04a0" w:noHBand="0" w:lastColumn="0" w:firstColumn="1" w:lastRow="0" w:firstRow="1"/>
                             </w:tblPr>
                             <w:tblGrid>
-                              <w:gridCol w:w="2340"/>
+                              <w:gridCol w:w="2339"/>
                               <w:gridCol w:w="1980"/>
-                              <w:gridCol w:w="1620"/>
+                              <w:gridCol w:w="1621"/>
                             </w:tblGrid>
                             <w:tr>
                               <w:trPr>
@@ -15135,7 +15229,7 @@
                               </w:trPr>
                               <w:tc>
                                 <w:tcPr>
-                                  <w:tcW w:w="2340" w:type="dxa"/>
+                                  <w:tcW w:w="2339" w:type="dxa"/>
                                   <w:tcBorders/>
                                   <w:shd w:fill="auto" w:val="clear"/>
                                 </w:tcPr>
@@ -15189,7 +15283,7 @@
                               </w:tc>
                               <w:tc>
                                 <w:tcPr>
-                                  <w:tcW w:w="1620" w:type="dxa"/>
+                                  <w:tcW w:w="1621" w:type="dxa"/>
                                   <w:tcBorders/>
                                   <w:shd w:fill="auto" w:val="clear"/>
                                 </w:tcPr>
@@ -15221,7 +15315,7 @@
                               </w:trPr>
                               <w:tc>
                                 <w:tcPr>
-                                  <w:tcW w:w="2340" w:type="dxa"/>
+                                  <w:tcW w:w="2339" w:type="dxa"/>
                                   <w:tcBorders/>
                                   <w:shd w:fill="auto" w:val="clear"/>
                                 </w:tcPr>
@@ -15274,7 +15368,7 @@
                               </w:tc>
                               <w:tc>
                                 <w:tcPr>
-                                  <w:tcW w:w="1620" w:type="dxa"/>
+                                  <w:tcW w:w="1621" w:type="dxa"/>
                                   <w:tcBorders/>
                                   <w:shd w:fill="auto" w:val="clear"/>
                                 </w:tcPr>
@@ -15305,7 +15399,7 @@
                               </w:trPr>
                               <w:tc>
                                 <w:tcPr>
-                                  <w:tcW w:w="2340" w:type="dxa"/>
+                                  <w:tcW w:w="2339" w:type="dxa"/>
                                   <w:tcBorders/>
                                   <w:shd w:fill="auto" w:val="clear"/>
                                 </w:tcPr>
@@ -15358,7 +15452,7 @@
                               </w:tc>
                               <w:tc>
                                 <w:tcPr>
-                                  <w:tcW w:w="1620" w:type="dxa"/>
+                                  <w:tcW w:w="1621" w:type="dxa"/>
                                   <w:tcBorders/>
                                   <w:shd w:fill="auto" w:val="clear"/>
                                 </w:tcPr>
@@ -15389,7 +15483,7 @@
                               </w:trPr>
                               <w:tc>
                                 <w:tcPr>
-                                  <w:tcW w:w="2340" w:type="dxa"/>
+                                  <w:tcW w:w="2339" w:type="dxa"/>
                                   <w:tcBorders/>
                                   <w:shd w:fill="auto" w:val="clear"/>
                                 </w:tcPr>
@@ -15442,7 +15536,7 @@
                               </w:tc>
                               <w:tc>
                                 <w:tcPr>
-                                  <w:tcW w:w="1620" w:type="dxa"/>
+                                  <w:tcW w:w="1621" w:type="dxa"/>
                                   <w:tcBorders/>
                                   <w:shd w:fill="auto" w:val="clear"/>
                                 </w:tcPr>
@@ -15473,7 +15567,7 @@
                               </w:trPr>
                               <w:tc>
                                 <w:tcPr>
-                                  <w:tcW w:w="2340" w:type="dxa"/>
+                                  <w:tcW w:w="2339" w:type="dxa"/>
                                   <w:tcBorders/>
                                   <w:shd w:fill="auto" w:val="clear"/>
                                 </w:tcPr>
@@ -15526,7 +15620,7 @@
                               </w:tc>
                               <w:tc>
                                 <w:tcPr>
-                                  <w:tcW w:w="1620" w:type="dxa"/>
+                                  <w:tcW w:w="1621" w:type="dxa"/>
                                   <w:tcBorders/>
                                   <w:shd w:fill="auto" w:val="clear"/>
                                 </w:tcPr>
@@ -15557,7 +15651,7 @@
                               </w:trPr>
                               <w:tc>
                                 <w:tcPr>
-                                  <w:tcW w:w="2340" w:type="dxa"/>
+                                  <w:tcW w:w="2339" w:type="dxa"/>
                                   <w:tcBorders/>
                                   <w:shd w:fill="auto" w:val="clear"/>
                                 </w:tcPr>
@@ -15610,7 +15704,7 @@
                               </w:tc>
                               <w:tc>
                                 <w:tcPr>
-                                  <w:tcW w:w="1620" w:type="dxa"/>
+                                  <w:tcW w:w="1621" w:type="dxa"/>
                                   <w:tcBorders/>
                                   <w:shd w:fill="auto" w:val="clear"/>
                                 </w:tcPr>
@@ -15641,7 +15735,7 @@
                               </w:trPr>
                               <w:tc>
                                 <w:tcPr>
-                                  <w:tcW w:w="2340" w:type="dxa"/>
+                                  <w:tcW w:w="2339" w:type="dxa"/>
                                   <w:tcBorders/>
                                   <w:shd w:fill="auto" w:val="clear"/>
                                 </w:tcPr>
@@ -15694,7 +15788,7 @@
                               </w:tc>
                               <w:tc>
                                 <w:tcPr>
-                                  <w:tcW w:w="1620" w:type="dxa"/>
+                                  <w:tcW w:w="1621" w:type="dxa"/>
                                   <w:tcBorders/>
                                   <w:shd w:fill="auto" w:val="clear"/>
                                 </w:tcPr>
@@ -15725,12 +15819,12 @@
                               <w:pStyle w:val="FrameContents"/>
                               <w:spacing w:before="0" w:after="160"/>
                               <w:rPr>
-                                <w:color w:val="auto"/>
+                                <w:color w:val="000000"/>
                               </w:rPr>
                             </w:pPr>
                             <w:r>
                               <w:rPr>
-                                <w:color w:val="auto"/>
+                                <w:color w:val="000000"/>
                               </w:rPr>
                             </w:r>
                           </w:p>
@@ -15747,7 +15841,7 @@
           </mc:Choice>
           <mc:Fallback>
             <w:pict>
-              <v:rect id="shape_0" ID="Frame14" stroked="f" style="position:absolute;margin-left:21.4pt;margin-top:-2.4pt;width:321.3pt;height:147.15pt">
+              <v:rect id="shape_0" ID="Frame14" stroked="f" style="position:absolute;margin-left:21.4pt;margin-top:-2.4pt;width:321.35pt;height:147.05pt">
                 <w10:wrap type="none"/>
                 <v:fill o:detectmouseclick="t" on="false"/>
                 <v:stroke color="#3465a4" joinstyle="round" endcap="flat"/>
@@ -15768,9 +15862,9 @@
                         <w:tblLook w:noVBand="1" w:val="04a0" w:noHBand="0" w:lastColumn="0" w:firstColumn="1" w:lastRow="0" w:firstRow="1"/>
                       </w:tblPr>
                       <w:tblGrid>
-                        <w:gridCol w:w="2340"/>
+                        <w:gridCol w:w="2339"/>
                         <w:gridCol w:w="1980"/>
-                        <w:gridCol w:w="1620"/>
+                        <w:gridCol w:w="1621"/>
                       </w:tblGrid>
                       <w:tr>
                         <w:trPr>
@@ -15778,7 +15872,7 @@
                         </w:trPr>
                         <w:tc>
                           <w:tcPr>
-                            <w:tcW w:w="2340" w:type="dxa"/>
+                            <w:tcW w:w="2339" w:type="dxa"/>
                             <w:tcBorders/>
                             <w:shd w:fill="auto" w:val="clear"/>
                           </w:tcPr>
@@ -15832,7 +15926,7 @@
                         </w:tc>
                         <w:tc>
                           <w:tcPr>
-                            <w:tcW w:w="1620" w:type="dxa"/>
+                            <w:tcW w:w="1621" w:type="dxa"/>
                             <w:tcBorders/>
                             <w:shd w:fill="auto" w:val="clear"/>
                           </w:tcPr>
@@ -15864,7 +15958,7 @@
                         </w:trPr>
                         <w:tc>
                           <w:tcPr>
-                            <w:tcW w:w="2340" w:type="dxa"/>
+                            <w:tcW w:w="2339" w:type="dxa"/>
                             <w:tcBorders/>
                             <w:shd w:fill="auto" w:val="clear"/>
                           </w:tcPr>
@@ -15917,7 +16011,7 @@
                         </w:tc>
                         <w:tc>
                           <w:tcPr>
-                            <w:tcW w:w="1620" w:type="dxa"/>
+                            <w:tcW w:w="1621" w:type="dxa"/>
                             <w:tcBorders/>
                             <w:shd w:fill="auto" w:val="clear"/>
                           </w:tcPr>
@@ -15948,7 +16042,7 @@
                         </w:trPr>
                         <w:tc>
                           <w:tcPr>
-                            <w:tcW w:w="2340" w:type="dxa"/>
+                            <w:tcW w:w="2339" w:type="dxa"/>
                             <w:tcBorders/>
                             <w:shd w:fill="auto" w:val="clear"/>
                           </w:tcPr>
@@ -16001,7 +16095,7 @@
                         </w:tc>
                         <w:tc>
                           <w:tcPr>
-                            <w:tcW w:w="1620" w:type="dxa"/>
+                            <w:tcW w:w="1621" w:type="dxa"/>
                             <w:tcBorders/>
                             <w:shd w:fill="auto" w:val="clear"/>
                           </w:tcPr>
@@ -16032,7 +16126,7 @@
                         </w:trPr>
                         <w:tc>
                           <w:tcPr>
-                            <w:tcW w:w="2340" w:type="dxa"/>
+                            <w:tcW w:w="2339" w:type="dxa"/>
                             <w:tcBorders/>
                             <w:shd w:fill="auto" w:val="clear"/>
                           </w:tcPr>
@@ -16085,7 +16179,7 @@
                         </w:tc>
                         <w:tc>
                           <w:tcPr>
-                            <w:tcW w:w="1620" w:type="dxa"/>
+                            <w:tcW w:w="1621" w:type="dxa"/>
                             <w:tcBorders/>
                             <w:shd w:fill="auto" w:val="clear"/>
                           </w:tcPr>
@@ -16116,7 +16210,7 @@
                         </w:trPr>
                         <w:tc>
                           <w:tcPr>
-                            <w:tcW w:w="2340" w:type="dxa"/>
+                            <w:tcW w:w="2339" w:type="dxa"/>
                             <w:tcBorders/>
                             <w:shd w:fill="auto" w:val="clear"/>
                           </w:tcPr>
@@ -16169,7 +16263,7 @@
                         </w:tc>
                         <w:tc>
                           <w:tcPr>
-                            <w:tcW w:w="1620" w:type="dxa"/>
+                            <w:tcW w:w="1621" w:type="dxa"/>
                             <w:tcBorders/>
                             <w:shd w:fill="auto" w:val="clear"/>
                           </w:tcPr>
@@ -16200,7 +16294,7 @@
                         </w:trPr>
                         <w:tc>
                           <w:tcPr>
-                            <w:tcW w:w="2340" w:type="dxa"/>
+                            <w:tcW w:w="2339" w:type="dxa"/>
                             <w:tcBorders/>
                             <w:shd w:fill="auto" w:val="clear"/>
                           </w:tcPr>
@@ -16253,7 +16347,7 @@
                         </w:tc>
                         <w:tc>
                           <w:tcPr>
-                            <w:tcW w:w="1620" w:type="dxa"/>
+                            <w:tcW w:w="1621" w:type="dxa"/>
                             <w:tcBorders/>
                             <w:shd w:fill="auto" w:val="clear"/>
                           </w:tcPr>
@@ -16284,7 +16378,7 @@
                         </w:trPr>
                         <w:tc>
                           <w:tcPr>
-                            <w:tcW w:w="2340" w:type="dxa"/>
+                            <w:tcW w:w="2339" w:type="dxa"/>
                             <w:tcBorders/>
                             <w:shd w:fill="auto" w:val="clear"/>
                           </w:tcPr>
@@ -16337,7 +16431,7 @@
                         </w:tc>
                         <w:tc>
                           <w:tcPr>
-                            <w:tcW w:w="1620" w:type="dxa"/>
+                            <w:tcW w:w="1621" w:type="dxa"/>
                             <w:tcBorders/>
                             <w:shd w:fill="auto" w:val="clear"/>
                           </w:tcPr>
@@ -16368,12 +16462,12 @@
                         <w:pStyle w:val="FrameContents"/>
                         <w:spacing w:before="0" w:after="160"/>
                         <w:rPr>
-                          <w:color w:val="auto"/>
+                          <w:color w:val="000000"/>
                         </w:rPr>
                       </w:pPr>
                       <w:r>
                         <w:rPr>
-                          <w:color w:val="auto"/>
+                          <w:color w:val="000000"/>
                         </w:rPr>
                       </w:r>
                     </w:p>
@@ -16831,19 +16925,7 @@
           <w:szCs w:val="24"/>
           <w:shd w:fill="FFFFFF" w:val="clear"/>
         </w:rPr>
-        <w:t xml:space="preserve">1) </w:t>
-      </w:r>
-      <w:r>
-        <w:rPr>
-          <w:rStyle w:val="Emphasis"/>
-          <w:rFonts w:cs="Helvetica"/>
-          <w:i w:val="false"/>
-          <w:color w:val="000000"/>
-          <w:sz w:val="24"/>
-          <w:szCs w:val="24"/>
-          <w:shd w:fill="FFFFFF" w:val="clear"/>
-        </w:rPr>
-        <w:t>Array name gives address of first element of array.</w:t>
+        <w:t>1) Array name gives address of first element of array.</w:t>
       </w:r>
     </w:p>
     <w:p>
@@ -16957,19 +17039,7 @@
           <w:szCs w:val="24"/>
           <w:shd w:fill="FFFFFF" w:val="clear"/>
         </w:rPr>
-        <w:t xml:space="preserve">2) </w:t>
-      </w:r>
-      <w:r>
-        <w:rPr>
-          <w:rStyle w:val="Emphasis"/>
-          <w:rFonts w:cs="Helvetica"/>
-          <w:i w:val="false"/>
-          <w:color w:val="000000"/>
-          <w:sz w:val="24"/>
-          <w:szCs w:val="24"/>
-          <w:shd w:fill="FFFFFF" w:val="clear"/>
-        </w:rPr>
-        <w:t>Array members are accessed using pointer arithmetic.</w:t>
+        <w:t>2) Array members are accessed using pointer arithmetic.</w:t>
       </w:r>
     </w:p>
     <w:p>
@@ -17397,22 +17467,87 @@
           <w:ilvl w:val="1"/>
           <w:numId w:val="1"/>
         </w:numPr>
-        <w:rPr>
-          <w:b/>
+        <w:rPr/>
+      </w:pPr>
+      <w:r>
+        <w:rPr>
           <w:b/>
           <w:sz w:val="28"/>
           <w:szCs w:val="28"/>
           <w:highlight w:val="yellow"/>
         </w:rPr>
-      </w:pPr>
-      <w:r>
-        <w:rPr>
-          <w:b/>
+        <w:t>Vector</w:t>
+      </w:r>
+    </w:p>
+    <w:p>
+      <w:pPr>
+        <w:pStyle w:val="ListParagraph"/>
+        <w:numPr>
+          <w:ilvl w:val="0"/>
+          <w:numId w:val="0"/>
+        </w:numPr>
+        <w:ind w:left="1140" w:hanging="0"/>
+        <w:rPr/>
+      </w:pPr>
+      <w:r>
+        <w:rPr>
+          <w:rFonts w:asciiTheme="minorHAnsi" w:cstheme="minorBidi" w:eastAsiaTheme="minorEastAsia" w:hAnsiTheme="minorHAnsi"/>
+          <w:b/>
+          <w:color w:val="auto"/>
           <w:sz w:val="28"/>
           <w:szCs w:val="28"/>
-          <w:highlight w:val="yellow"/>
-        </w:rPr>
-        <w:t>Vector</w:t>
+        </w:rPr>
+        <w:t xml:space="preserve">            </w:t>
+      </w:r>
+      <w:r>
+        <w:rPr>
+          <w:rFonts w:asciiTheme="minorHAnsi" w:cstheme="minorBidi" w:eastAsiaTheme="minorEastAsia" w:hAnsiTheme="minorHAnsi"/>
+          <w:b w:val="false"/>
+          <w:bCs w:val="false"/>
+          <w:color w:val="auto"/>
+          <w:sz w:val="28"/>
+          <w:szCs w:val="28"/>
+        </w:rPr>
+        <w:t xml:space="preserve">Vector is sequence containers representing  </w:t>
+      </w:r>
+    </w:p>
+    <w:p>
+      <w:pPr>
+        <w:pStyle w:val="ListParagraph"/>
+        <w:numPr>
+          <w:ilvl w:val="0"/>
+          <w:numId w:val="0"/>
+        </w:numPr>
+        <w:ind w:left="1140" w:hanging="0"/>
+        <w:rPr>
+          <w:rFonts w:asciiTheme="minorHAnsi" w:cstheme="minorBidi" w:eastAsiaTheme="minorEastAsia" w:hAnsiTheme="minorHAnsi"/>
+          <w:b w:val="false"/>
+          <w:b w:val="false"/>
+          <w:bCs w:val="false"/>
+          <w:color w:val="auto"/>
+        </w:rPr>
+      </w:pPr>
+      <w:r>
+        <w:rPr>
+          <w:rFonts w:asciiTheme="minorHAnsi" w:cstheme="minorBidi" w:eastAsiaTheme="minorEastAsia" w:hAnsiTheme="minorHAnsi"/>
+          <w:b w:val="false"/>
+          <w:bCs w:val="false"/>
+          <w:color w:val="auto"/>
+          <w:sz w:val="28"/>
+          <w:szCs w:val="28"/>
+        </w:rPr>
+        <w:t xml:space="preserve">            </w:t>
+      </w:r>
+      <w:r>
+        <w:rPr>
+          <w:rFonts w:asciiTheme="minorHAnsi" w:cstheme="minorBidi" w:eastAsiaTheme="minorEastAsia" w:hAnsiTheme="minorHAnsi"/>
+          <w:b w:val="false"/>
+          <w:bCs w:val="false"/>
+          <w:color w:val="auto"/>
+          <w:sz w:val="28"/>
+          <w:szCs w:val="28"/>
+        </w:rPr>
+        <w:t>arrays that can change in size.</w:t>
       </w:r>
     </w:p>
     <w:p>
@@ -17423,17 +17558,17 @@
           <w:numId w:val="13"/>
         </w:numPr>
         <w:rPr>
-          <w:b/>
-          <w:b/>
-          <w:sz w:val="24"/>
-          <w:szCs w:val="24"/>
-        </w:rPr>
-      </w:pPr>
-      <w:r>
-        <w:rPr>
-          <w:b/>
-          <w:sz w:val="24"/>
-          <w:szCs w:val="24"/>
+          <w:rFonts w:asciiTheme="minorHAnsi" w:cstheme="minorBidi" w:eastAsiaTheme="minorEastAsia" w:hAnsiTheme="minorHAnsi"/>
+          <w:highlight w:val="yellow"/>
+        </w:rPr>
+      </w:pPr>
+      <w:r>
+        <w:rPr>
+          <w:rFonts w:asciiTheme="minorHAnsi" w:cstheme="minorBidi" w:eastAsiaTheme="minorEastAsia" w:hAnsiTheme="minorHAnsi"/>
+          <w:b/>
+          <w:sz w:val="24"/>
+          <w:szCs w:val="24"/>
+          <w:highlight w:val="yellow"/>
         </w:rPr>
         <w:t>Initialization</w:t>
       </w:r>
@@ -18314,6 +18449,7 @@
           <w:szCs w:val="28"/>
           <w:highlight w:val="yellow"/>
         </w:rPr>
+        <w:t>c. memory allocation</w:t>
       </w:r>
     </w:p>
     <w:p>
@@ -18321,19 +18457,103 @@
         <w:pStyle w:val="ListParagraph"/>
         <w:ind w:left="1080" w:hanging="0"/>
         <w:rPr>
-          <w:b/>
-          <w:b/>
+          <w:rFonts w:asciiTheme="minorHAnsi" w:cstheme="minorBidi" w:eastAsiaTheme="minorEastAsia" w:hAnsiTheme="minorHAnsi"/>
+          <w:b w:val="false"/>
+          <w:b w:val="false"/>
+          <w:bCs w:val="false"/>
           <w:sz w:val="28"/>
           <w:szCs w:val="28"/>
-          <w:highlight w:val="yellow"/>
-        </w:rPr>
-      </w:pPr>
-      <w:r>
-        <w:rPr>
-          <w:b/>
+        </w:rPr>
+      </w:pPr>
+      <w:r>
+        <w:rPr>
+          <w:rFonts w:asciiTheme="minorHAnsi" w:cstheme="minorBidi" w:eastAsiaTheme="minorEastAsia" w:hAnsiTheme="minorHAnsi"/>
+          <w:b w:val="false"/>
+          <w:bCs w:val="false"/>
           <w:sz w:val="28"/>
           <w:szCs w:val="28"/>
-          <w:highlight w:val="yellow"/>
+        </w:rPr>
+        <w:t>1) All of the elements are store in linear consecutive space in memory.</w:t>
+      </w:r>
+    </w:p>
+    <w:p>
+      <w:pPr>
+        <w:pStyle w:val="ListParagraph"/>
+        <w:ind w:left="1080" w:hanging="0"/>
+        <w:rPr>
+          <w:rFonts w:asciiTheme="minorHAnsi" w:cstheme="minorBidi" w:eastAsiaTheme="minorEastAsia" w:hAnsiTheme="minorHAnsi"/>
+          <w:b w:val="false"/>
+          <w:b w:val="false"/>
+          <w:bCs w:val="false"/>
+          <w:sz w:val="28"/>
+          <w:szCs w:val="28"/>
+        </w:rPr>
+      </w:pPr>
+      <w:r>
+        <w:rPr>
+          <w:rFonts w:asciiTheme="minorHAnsi" w:cstheme="minorBidi" w:eastAsiaTheme="minorEastAsia" w:hAnsiTheme="minorHAnsi"/>
+          <w:b w:val="false"/>
+          <w:bCs w:val="false"/>
+          <w:sz w:val="28"/>
+          <w:szCs w:val="28"/>
+        </w:rPr>
+        <w:t>2) There are two important properties associated with the capacity of vector. One is size, one is capacity. The size is the number of elements in the vector, however, the capacity is the size of the allocated storage, and it is usually greater or equal than the vector size.</w:t>
+      </w:r>
+    </w:p>
+    <w:p>
+      <w:pPr>
+        <w:pStyle w:val="ListParagraph"/>
+        <w:ind w:left="1080" w:hanging="0"/>
+        <w:rPr>
+          <w:rFonts w:asciiTheme="minorHAnsi" w:cstheme="minorBidi" w:eastAsiaTheme="minorEastAsia" w:hAnsiTheme="minorHAnsi"/>
+          <w:b w:val="false"/>
+          <w:b w:val="false"/>
+          <w:bCs w:val="false"/>
+          <w:sz w:val="28"/>
+          <w:szCs w:val="28"/>
+        </w:rPr>
+      </w:pPr>
+      <w:r>
+        <w:rPr>
+          <w:rFonts w:asciiTheme="minorHAnsi" w:cstheme="minorBidi" w:eastAsiaTheme="minorEastAsia" w:hAnsiTheme="minorHAnsi"/>
+          <w:b w:val="false"/>
+          <w:bCs w:val="false"/>
+          <w:sz w:val="28"/>
+          <w:szCs w:val="28"/>
+        </w:rPr>
+        <w:t xml:space="preserve">3) When an element is push_back on the vector and the size of the vector reaches its capacity, </w:t>
+      </w:r>
+      <w:r>
+        <w:rPr>
+          <w:rFonts w:asciiTheme="minorHAnsi" w:cstheme="minorBidi" w:eastAsiaTheme="minorEastAsia" w:hAnsiTheme="minorHAnsi"/>
+          <w:b w:val="false"/>
+          <w:bCs w:val="false"/>
+          <w:sz w:val="28"/>
+          <w:szCs w:val="28"/>
+        </w:rPr>
+        <w:t>reallocation of memory happens with new capacity being doubled. Then all the elements from the original memory spaces are moved to the new allocated space, and the original spaces are deleted.</w:t>
+      </w:r>
+    </w:p>
+    <w:p>
+      <w:pPr>
+        <w:pStyle w:val="ListParagraph"/>
+        <w:ind w:left="1080" w:hanging="0"/>
+        <w:rPr>
+          <w:rFonts w:asciiTheme="minorHAnsi" w:cstheme="minorBidi" w:eastAsiaTheme="minorEastAsia" w:hAnsiTheme="minorHAnsi"/>
+          <w:b w:val="false"/>
+          <w:b w:val="false"/>
+          <w:bCs w:val="false"/>
+          <w:sz w:val="28"/>
+          <w:szCs w:val="28"/>
+        </w:rPr>
+      </w:pPr>
+      <w:r>
+        <w:rPr>
+          <w:rFonts w:asciiTheme="minorHAnsi" w:cstheme="minorBidi" w:eastAsiaTheme="minorEastAsia" w:hAnsiTheme="minorHAnsi"/>
+          <w:b w:val="false"/>
+          <w:bCs w:val="false"/>
+          <w:sz w:val="28"/>
+          <w:szCs w:val="28"/>
         </w:rPr>
       </w:r>
     </w:p>
@@ -20573,7 +20793,7 @@
                 <wp:positionV relativeFrom="paragraph">
                   <wp:posOffset>633095</wp:posOffset>
                 </wp:positionV>
-                <wp:extent cx="419100" cy="6985"/>
+                <wp:extent cx="419735" cy="7620"/>
                 <wp:effectExtent l="0" t="57150" r="40005" b="90170"/>
                 <wp:wrapNone/>
                 <wp:docPr id="35" name="Straight Arrow Connector 19"/>
@@ -20584,7 +20804,7 @@
                       <wps:spPr>
                         <a:xfrm>
                           <a:off x="0" y="0"/>
-                          <a:ext cx="418320" cy="6480"/>
+                          <a:ext cx="419040" cy="6840"/>
                         </a:xfrm>
                         <a:custGeom>
                           <a:avLst/>
@@ -20641,7 +20861,7 @@
                 <wp:positionV relativeFrom="paragraph">
                   <wp:posOffset>622300</wp:posOffset>
                 </wp:positionV>
-                <wp:extent cx="408305" cy="6985"/>
+                <wp:extent cx="408940" cy="7620"/>
                 <wp:effectExtent l="0" t="57150" r="31750" b="90170"/>
                 <wp:wrapNone/>
                 <wp:docPr id="36" name="Straight Arrow Connector 20"/>
@@ -20652,7 +20872,7 @@
                       <wps:spPr>
                         <a:xfrm>
                           <a:off x="0" y="0"/>
-                          <a:ext cx="407520" cy="6480"/>
+                          <a:ext cx="408240" cy="6840"/>
                         </a:xfrm>
                         <a:custGeom>
                           <a:avLst/>
@@ -20709,7 +20929,7 @@
                 <wp:positionV relativeFrom="paragraph">
                   <wp:posOffset>474980</wp:posOffset>
                 </wp:positionV>
-                <wp:extent cx="339090" cy="504825"/>
+                <wp:extent cx="339725" cy="504825"/>
                 <wp:effectExtent l="0" t="0" r="0" b="0"/>
                 <wp:wrapSquare wrapText="bothSides"/>
                 <wp:docPr id="37" name="Frame16"/>
@@ -20720,7 +20940,7 @@
                       <wps:spPr>
                         <a:xfrm>
                           <a:off x="0" y="0"/>
-                          <a:ext cx="338400" cy="504360"/>
+                          <a:ext cx="339120" cy="504360"/>
                         </a:xfrm>
                         <a:prstGeom prst="rect">
                           <a:avLst/>
@@ -20791,12 +21011,12 @@
                               <w:pStyle w:val="FrameContents"/>
                               <w:spacing w:before="0" w:after="160"/>
                               <w:rPr>
-                                <w:color w:val="auto"/>
+                                <w:color w:val="000000"/>
                               </w:rPr>
                             </w:pPr>
                             <w:r>
                               <w:rPr>
-                                <w:color w:val="auto"/>
+                                <w:color w:val="000000"/>
                               </w:rPr>
                             </w:r>
                           </w:p>
@@ -20813,7 +21033,7 @@
           </mc:Choice>
           <mc:Fallback>
             <w:pict>
-              <v:rect id="shape_0" ID="Frame16" stroked="f" style="position:absolute;margin-left:224.55pt;margin-top:37.4pt;width:26.6pt;height:39.65pt;mso-position-horizontal-relative:page">
+              <v:rect id="shape_0" ID="Frame16" stroked="f" style="position:absolute;margin-left:224.55pt;margin-top:37.4pt;width:26.65pt;height:39.65pt;mso-position-horizontal-relative:page">
                 <w10:wrap type="none"/>
                 <v:fill o:detectmouseclick="t" on="false"/>
                 <v:stroke color="#3465a4" joinstyle="round" endcap="flat"/>
@@ -20872,12 +21092,12 @@
                         <w:pStyle w:val="FrameContents"/>
                         <w:spacing w:before="0" w:after="160"/>
                         <w:rPr>
-                          <w:color w:val="auto"/>
+                          <w:color w:val="000000"/>
                         </w:rPr>
                       </w:pPr>
                       <w:r>
                         <w:rPr>
-                          <w:color w:val="auto"/>
+                          <w:color w:val="000000"/>
                         </w:rPr>
                       </w:r>
                     </w:p>
@@ -20966,7 +21186,7 @@
                 <wp:positionV relativeFrom="paragraph">
                   <wp:posOffset>-312420</wp:posOffset>
                 </wp:positionV>
-                <wp:extent cx="365760" cy="466090"/>
+                <wp:extent cx="366395" cy="466090"/>
                 <wp:effectExtent l="0" t="0" r="0" b="0"/>
                 <wp:wrapSquare wrapText="bothSides"/>
                 <wp:docPr id="39" name="Frame17"/>
@@ -20977,7 +21197,7 @@
                       <wps:spPr>
                         <a:xfrm>
                           <a:off x="0" y="0"/>
-                          <a:ext cx="365040" cy="465480"/>
+                          <a:ext cx="365760" cy="465480"/>
                         </a:xfrm>
                         <a:prstGeom prst="rect">
                           <a:avLst/>
@@ -21047,12 +21267,12 @@
                               <w:pStyle w:val="FrameContents"/>
                               <w:spacing w:before="0" w:after="160"/>
                               <w:rPr>
-                                <w:color w:val="auto"/>
+                                <w:color w:val="000000"/>
                               </w:rPr>
                             </w:pPr>
                             <w:r>
                               <w:rPr>
-                                <w:color w:val="auto"/>
+                                <w:color w:val="000000"/>
                               </w:rPr>
                             </w:r>
                           </w:p>
@@ -21069,7 +21289,7 @@
           </mc:Choice>
           <mc:Fallback>
             <w:pict>
-              <v:rect id="shape_0" ID="Frame17" stroked="f" style="position:absolute;margin-left:201.6pt;margin-top:-24.6pt;width:28.7pt;height:36.6pt;mso-position-horizontal:center;mso-position-horizontal-relative:margin">
+              <v:rect id="shape_0" ID="Frame17" stroked="f" style="position:absolute;margin-left:201.6pt;margin-top:-24.6pt;width:28.75pt;height:36.6pt;mso-position-horizontal:center;mso-position-horizontal-relative:margin">
                 <w10:wrap type="none"/>
                 <v:fill o:detectmouseclick="t" on="false"/>
                 <v:stroke color="#3465a4" joinstyle="round" endcap="flat"/>
@@ -21127,12 +21347,12 @@
                         <w:pStyle w:val="FrameContents"/>
                         <w:spacing w:before="0" w:after="160"/>
                         <w:rPr>
-                          <w:color w:val="auto"/>
+                          <w:color w:val="000000"/>
                         </w:rPr>
                       </w:pPr>
                       <w:r>
                         <w:rPr>
-                          <w:color w:val="auto"/>
+                          <w:color w:val="000000"/>
                         </w:rPr>
                       </w:r>
                     </w:p>
@@ -21168,7 +21388,7 @@
                 <wp:positionV relativeFrom="paragraph">
                   <wp:posOffset>562610</wp:posOffset>
                 </wp:positionV>
-                <wp:extent cx="292100" cy="1905"/>
+                <wp:extent cx="292735" cy="2540"/>
                 <wp:effectExtent l="0" t="76200" r="14605" b="95250"/>
                 <wp:wrapNone/>
                 <wp:docPr id="41" name="Straight Arrow Connector 21"/>
@@ -21179,7 +21399,7 @@
                       <wps:spPr>
                         <a:xfrm>
                           <a:off x="0" y="0"/>
-                          <a:ext cx="291600" cy="1440"/>
+                          <a:ext cx="291960" cy="1800"/>
                         </a:xfrm>
                         <a:custGeom>
                           <a:avLst/>
@@ -21236,7 +21456,7 @@
                 <wp:positionV relativeFrom="paragraph">
                   <wp:posOffset>457200</wp:posOffset>
                 </wp:positionV>
-                <wp:extent cx="2467610" cy="530225"/>
+                <wp:extent cx="2468245" cy="530225"/>
                 <wp:effectExtent l="0" t="0" r="0" b="0"/>
                 <wp:wrapSquare wrapText="bothSides"/>
                 <wp:docPr id="42" name="Frame18"/>
@@ -21247,7 +21467,7 @@
                       <wps:spPr>
                         <a:xfrm>
                           <a:off x="0" y="0"/>
-                          <a:ext cx="2467080" cy="529560"/>
+                          <a:ext cx="2467440" cy="529560"/>
                         </a:xfrm>
                         <a:prstGeom prst="rect">
                           <a:avLst/>
@@ -21367,12 +21587,12 @@
                               <w:pStyle w:val="FrameContents"/>
                               <w:spacing w:before="0" w:after="160"/>
                               <w:rPr>
-                                <w:color w:val="auto"/>
+                                <w:color w:val="000000"/>
                               </w:rPr>
                             </w:pPr>
                             <w:r>
                               <w:rPr>
-                                <w:color w:val="auto"/>
+                                <w:color w:val="000000"/>
                               </w:rPr>
                             </w:r>
                           </w:p>
@@ -21389,7 +21609,7 @@
           </mc:Choice>
           <mc:Fallback>
             <w:pict>
-              <v:rect id="shape_0" ID="Frame18" stroked="f" style="position:absolute;margin-left:143.4pt;margin-top:36pt;width:194.2pt;height:41.65pt;mso-position-horizontal-relative:page">
+              <v:rect id="shape_0" ID="Frame18" stroked="f" style="position:absolute;margin-left:143.4pt;margin-top:36pt;width:194.25pt;height:41.65pt;mso-position-horizontal-relative:page">
                 <w10:wrap type="none"/>
                 <v:fill o:detectmouseclick="t" on="false"/>
                 <v:stroke color="#3465a4" joinstyle="round" endcap="flat"/>
@@ -21497,12 +21717,12 @@
                         <w:pStyle w:val="FrameContents"/>
                         <w:spacing w:before="0" w:after="160"/>
                         <w:rPr>
-                          <w:color w:val="auto"/>
+                          <w:color w:val="000000"/>
                         </w:rPr>
                       </w:pPr>
                       <w:r>
                         <w:rPr>
-                          <w:color w:val="auto"/>
+                          <w:color w:val="000000"/>
                         </w:rPr>
                       </w:r>
                     </w:p>
@@ -21523,7 +21743,7 @@
                 <wp:positionV relativeFrom="paragraph">
                   <wp:posOffset>441960</wp:posOffset>
                 </wp:positionV>
-                <wp:extent cx="2467610" cy="708025"/>
+                <wp:extent cx="2468245" cy="708025"/>
                 <wp:effectExtent l="0" t="0" r="0" b="0"/>
                 <wp:wrapSquare wrapText="bothSides"/>
                 <wp:docPr id="44" name="Frame19"/>
@@ -21534,7 +21754,7 @@
                       <wps:spPr>
                         <a:xfrm>
                           <a:off x="0" y="0"/>
-                          <a:ext cx="2467080" cy="707400"/>
+                          <a:ext cx="2467440" cy="707400"/>
                         </a:xfrm>
                         <a:prstGeom prst="rect">
                           <a:avLst/>
@@ -21672,12 +21892,12 @@
                               <w:pStyle w:val="FrameContents"/>
                               <w:spacing w:before="0" w:after="160"/>
                               <w:rPr>
-                                <w:color w:val="auto"/>
+                                <w:color w:val="000000"/>
                               </w:rPr>
                             </w:pPr>
                             <w:r>
                               <w:rPr>
-                                <w:color w:val="auto"/>
+                                <w:color w:val="000000"/>
                               </w:rPr>
                             </w:r>
                           </w:p>
@@ -21694,7 +21914,7 @@
           </mc:Choice>
           <mc:Fallback>
             <w:pict>
-              <v:rect id="shape_0" ID="Frame19" stroked="f" style="position:absolute;margin-left:361.5pt;margin-top:34.8pt;width:194.2pt;height:55.65pt;mso-position-horizontal-relative:page">
+              <v:rect id="shape_0" ID="Frame19" stroked="f" style="position:absolute;margin-left:361.5pt;margin-top:34.8pt;width:194.25pt;height:55.65pt;mso-position-horizontal-relative:page">
                 <w10:wrap type="none"/>
                 <v:fill o:detectmouseclick="t" on="false"/>
                 <v:stroke color="#3465a4" joinstyle="round" endcap="flat"/>
@@ -21820,12 +22040,12 @@
                         <w:pStyle w:val="FrameContents"/>
                         <w:spacing w:before="0" w:after="160"/>
                         <w:rPr>
-                          <w:color w:val="auto"/>
+                          <w:color w:val="000000"/>
                         </w:rPr>
                       </w:pPr>
                       <w:r>
                         <w:rPr>
-                          <w:color w:val="auto"/>
+                          <w:color w:val="000000"/>
                         </w:rPr>
                       </w:r>
                     </w:p>
@@ -24176,14 +24396,7 @@
           <w:sz w:val="24"/>
           <w:szCs w:val="24"/>
         </w:rPr>
-        <w:t xml:space="preserve">Implementation: A heap using vectors. </w:t>
-      </w:r>
-      <w:r>
-        <w:rPr>
-          <w:sz w:val="24"/>
-          <w:szCs w:val="24"/>
-        </w:rPr>
-        <w:t xml:space="preserve"> The elements of the heap is stored in the vector by level order traversal from top to bottom.</w:t>
+        <w:t>Implementation: A heap using vectors.  The elements of the heap is stored in the vector by level order traversal from top to bottom.</w:t>
       </w:r>
     </w:p>
     <w:p>
@@ -32315,6 +32528,156 @@
       <w:szCs w:val="24"/>
     </w:rPr>
   </w:style>
+  <w:style w:type="character" w:styleId="ListLabel34">
+    <w:name w:val="ListLabel 34"/>
+    <w:qFormat/>
+    <w:rPr>
+      <w:rFonts w:eastAsia="宋体" w:cs=""/>
+      <w:b/>
+      <w:sz w:val="24"/>
+    </w:rPr>
+  </w:style>
+  <w:style w:type="character" w:styleId="ListLabel35">
+    <w:name w:val="ListLabel 35"/>
+    <w:qFormat/>
+    <w:rPr>
+      <w:color w:val="auto"/>
+      <w:sz w:val="24"/>
+    </w:rPr>
+  </w:style>
+  <w:style w:type="character" w:styleId="ListLabel36">
+    <w:name w:val="ListLabel 36"/>
+    <w:qFormat/>
+    <w:rPr>
+      <w:rFonts w:eastAsia="宋体" w:cs=""/>
+    </w:rPr>
+  </w:style>
+  <w:style w:type="character" w:styleId="ListLabel37">
+    <w:name w:val="ListLabel 37"/>
+    <w:qFormat/>
+    <w:rPr>
+      <w:rFonts w:cs="Helvetica"/>
+      <w:b/>
+      <w:color w:val="000000"/>
+      <w:sz w:val="24"/>
+    </w:rPr>
+  </w:style>
+  <w:style w:type="character" w:styleId="ListLabel38">
+    <w:name w:val="ListLabel 38"/>
+    <w:qFormat/>
+    <w:rPr>
+      <w:rFonts w:eastAsia="Times New Roman" w:cs="Helvetica"/>
+      <w:sz w:val="24"/>
+    </w:rPr>
+  </w:style>
+  <w:style w:type="character" w:styleId="ListLabel39">
+    <w:name w:val="ListLabel 39"/>
+    <w:qFormat/>
+    <w:rPr>
+      <w:rFonts w:eastAsia="Times New Roman" w:cs="Helvetica"/>
+      <w:sz w:val="24"/>
+    </w:rPr>
+  </w:style>
+  <w:style w:type="character" w:styleId="ListLabel40">
+    <w:name w:val="ListLabel 40"/>
+    <w:qFormat/>
+    <w:rPr>
+      <w:rFonts w:ascii="Helvetica" w:hAnsi="Helvetica"/>
+      <w:b/>
+      <w:sz w:val="24"/>
+      <w:u w:val="none"/>
+    </w:rPr>
+  </w:style>
+  <w:style w:type="character" w:styleId="ListLabel41">
+    <w:name w:val="ListLabel 41"/>
+    <w:qFormat/>
+    <w:rPr>
+      <w:b/>
+      <w:sz w:val="24"/>
+    </w:rPr>
+  </w:style>
+  <w:style w:type="character" w:styleId="ListLabel42">
+    <w:name w:val="ListLabel 42"/>
+    <w:qFormat/>
+    <w:rPr>
+      <w:rFonts w:eastAsia="宋体" w:cs=""/>
+      <w:sz w:val="24"/>
+    </w:rPr>
+  </w:style>
+  <w:style w:type="character" w:styleId="ListLabel43">
+    <w:name w:val="ListLabel 43"/>
+    <w:qFormat/>
+    <w:rPr>
+      <w:rFonts w:eastAsia="宋体" w:cs="Helvetica"/>
+      <w:sz w:val="24"/>
+    </w:rPr>
+  </w:style>
+  <w:style w:type="character" w:styleId="ListLabel44">
+    <w:name w:val="ListLabel 44"/>
+    <w:qFormat/>
+    <w:rPr>
+      <w:rFonts w:ascii="Helvetica" w:hAnsi="Helvetica" w:cs="Helvetica"/>
+      <w:b w:val="false"/>
+      <w:color w:val="EC4E20"/>
+      <w:sz w:val="23"/>
+      <w:szCs w:val="23"/>
+      <w:highlight w:val="white"/>
+    </w:rPr>
+  </w:style>
+  <w:style w:type="character" w:styleId="ListLabel45">
+    <w:name w:val="ListLabel 45"/>
+    <w:qFormat/>
+    <w:rPr>
+      <w:rFonts w:cs="Helvetica"/>
+      <w:color w:val="auto"/>
+      <w:sz w:val="24"/>
+      <w:szCs w:val="24"/>
+      <w:highlight w:val="white"/>
+      <w:u w:val="none"/>
+    </w:rPr>
+  </w:style>
+  <w:style w:type="character" w:styleId="ListLabel46">
+    <w:name w:val="ListLabel 46"/>
+    <w:qFormat/>
+    <w:rPr>
+      <w:rFonts w:cs="Helvetica"/>
+      <w:color w:val="auto"/>
+      <w:sz w:val="24"/>
+      <w:szCs w:val="24"/>
+      <w:u w:val="none"/>
+    </w:rPr>
+  </w:style>
+  <w:style w:type="character" w:styleId="ListLabel47">
+    <w:name w:val="ListLabel 47"/>
+    <w:qFormat/>
+    <w:rPr>
+      <w:rFonts w:cs="Helvetica"/>
+      <w:color w:val="auto"/>
+      <w:sz w:val="23"/>
+      <w:szCs w:val="23"/>
+      <w:u w:val="none"/>
+    </w:rPr>
+  </w:style>
+  <w:style w:type="character" w:styleId="ListLabel48">
+    <w:name w:val="ListLabel 48"/>
+    <w:qFormat/>
+    <w:rPr>
+      <w:rFonts w:cs="Helvetica"/>
+      <w:color w:val="auto"/>
+      <w:sz w:val="24"/>
+      <w:szCs w:val="24"/>
+    </w:rPr>
+  </w:style>
+  <w:style w:type="character" w:styleId="ListLabel49">
+    <w:name w:val="ListLabel 49"/>
+    <w:qFormat/>
+    <w:rPr>
+      <w:rFonts w:ascii="Consolas" w:hAnsi="Consolas" w:eastAsia="Times New Roman" w:cs="Consolas"/>
+      <w:color w:val="EC4E20"/>
+      <w:sz w:val="24"/>
+      <w:szCs w:val="24"/>
+    </w:rPr>
+  </w:style>
   <w:style w:type="paragraph" w:styleId="Heading">
     <w:name w:val="Heading"/>
     <w:basedOn w:val="Normal"/>

</xml_diff>